<commit_message>
small revision in the final report
</commit_message>
<xml_diff>
--- a/final_report/final_report.docx
+++ b/final_report/final_report.docx
@@ -2081,7 +2081,92 @@
           <w:sz w:val="22"/>
           <w:szCs w:val="22"/>
         </w:rPr>
-        <w:t>Once the data was cleaned of outliers, the next step was going through the second time of feature selection. This Enron dataset is difficult to visualize which feature could be a potential identifier. For this reason, the manner here is using univariate feature selection by selecting the best features based on univariate statistical tests. Since the data are interval data point, the select k best method uses ANOVA to compute the features. The number of k features is 6 according to the best result I got. The features that the select k best method picked up are “total_stock_value”, “restricted_stock”, “exercised_stock_options”, “total_payments”, “salary”, and “shared_receipt_with_poi”. In addition, if one feature which the F value greater than XXX added into the algorithms, the average accuracy, precision and recall would greatly improve. In this project, I selected “exercised_stock_options” for this repeated feature, so the select k best method picked  “total_stock_value”, “restricted_stock”, “exercised_stock_options” (twice), “total_payments” and “salary”.</w:t>
+        <w:t xml:space="preserve">Once the data was cleaned of outliers, the next step was going through the second time of feature selection. This Enron dataset is difficult to visualize which feature could be a potential identifier. For this reason, the manner here is using univariate feature selection by selecting the best features based on univariate statistical tests. Since the data are interval data point, the select k best method uses ANOVA to compute the features. The number of k features is 6 according to the best result I got. The features that the select k best method picked up are “total_stock_value”, “restricted_stock”, “exercised_stock_options”, “total_payments”, “salary”, and “shared_receipt_with_poi”. </w:t>
+      </w:r>
+      <w:bookmarkStart w:id="0" w:name="_GoBack"/>
+      <w:r>
+        <w:rPr>
+          <w:color w:val="0000FF"/>
+          <w:sz w:val="22"/>
+          <w:szCs w:val="22"/>
+        </w:rPr>
+        <w:t xml:space="preserve">In addition, if </w:t>
+      </w:r>
+      <w:r>
+        <w:rPr>
+          <w:rFonts w:hint="default"/>
+          <w:color w:val="0000FF"/>
+          <w:sz w:val="22"/>
+          <w:szCs w:val="22"/>
+        </w:rPr>
+        <w:t>duplicating “</w:t>
+      </w:r>
+      <w:r>
+        <w:rPr>
+          <w:color w:val="0000FF"/>
+          <w:sz w:val="22"/>
+          <w:szCs w:val="22"/>
+        </w:rPr>
+        <w:t>one</w:t>
+      </w:r>
+      <w:r>
+        <w:rPr>
+          <w:rFonts w:hint="default"/>
+          <w:color w:val="0000FF"/>
+          <w:sz w:val="22"/>
+          <w:szCs w:val="22"/>
+        </w:rPr>
+        <w:t>”</w:t>
+      </w:r>
+      <w:r>
+        <w:rPr>
+          <w:color w:val="0000FF"/>
+          <w:sz w:val="22"/>
+          <w:szCs w:val="22"/>
+        </w:rPr>
+        <w:t xml:space="preserve"> feature which the F value greater than </w:t>
+      </w:r>
+      <w:r>
+        <w:rPr>
+          <w:rFonts w:hint="default"/>
+          <w:color w:val="0000FF"/>
+          <w:sz w:val="22"/>
+          <w:szCs w:val="22"/>
+        </w:rPr>
+        <w:t>8.0 (“</w:t>
+      </w:r>
+      <w:r>
+        <w:rPr>
+          <w:color w:val="0000FF"/>
+          <w:sz w:val="22"/>
+          <w:szCs w:val="22"/>
+        </w:rPr>
+        <w:t>shared_receipt_with_poi</w:t>
+      </w:r>
+      <w:r>
+        <w:rPr>
+          <w:rFonts w:hint="default"/>
+          <w:color w:val="0000FF"/>
+          <w:sz w:val="22"/>
+          <w:szCs w:val="22"/>
+        </w:rPr>
+        <w:t>”, “salary”, “total_payments”, “total_stock_value”, “exercised_stock_options”,  “restricted_stock”)</w:t>
+      </w:r>
+      <w:r>
+        <w:rPr>
+          <w:color w:val="0000FF"/>
+          <w:sz w:val="22"/>
+          <w:szCs w:val="22"/>
+        </w:rPr>
+        <w:t xml:space="preserve"> added into the algorithms, the average accuracy, precision and recall would greatly improve.</w:t>
+      </w:r>
+      <w:bookmarkEnd w:id="0"/>
+      <w:r>
+        <w:rPr>
+          <w:sz w:val="22"/>
+          <w:szCs w:val="22"/>
+        </w:rPr>
+        <w:t xml:space="preserve"> In this project, I selected “exercised_stock_options” for this repeated feature, so the select k best method picked  “total_stock_value”, “restricted_stock”, “exercised_stock_options” (twice), “total_payments” and “salary”.</w:t>
       </w:r>
     </w:p>
     <w:p>
@@ -10163,8 +10248,6 @@
           <w:szCs w:val="22"/>
         </w:rPr>
       </w:pPr>
-      <w:bookmarkStart w:id="0" w:name="_GoBack"/>
-      <w:bookmarkEnd w:id="0"/>
     </w:p>
     <w:p>
       <w:pPr>

</xml_diff>